<commit_message>
Remove temporary document '0.3.docx' and update '0.4.docx' to include main roles in assignments for improved clarity. Modify Makefile to remove Windows-specific activation command.
</commit_message>
<xml_diff>
--- a/Mall 0.4.docx
+++ b/Mall 0.4.docx
@@ -97,7 +97,7 @@
                 <v:stroke joinstyle="miter"/>
                 <v:path gradientshapeok="t" o:connecttype="rect"/>
               </v:shapetype>
-              <v:shape id="Text Box 2" o:spid="_x0000_s1026" type="#_x0000_t202" style="position:absolute;margin-left:114.75pt;margin-top:.75pt;width:343.5pt;height:138.2pt;z-index:251666432;visibility:visible;mso-wrap-style:square;mso-width-percent:0;mso-height-percent:0;mso-wrap-distance-left:9pt;mso-wrap-distance-top:3.6pt;mso-wrap-distance-right:9pt;mso-wrap-distance-bottom:3.6pt;mso-position-horizontal:absolute;mso-position-horizontal-relative:margin;mso-position-vertical:absolute;mso-position-vertical-relative:text;mso-width-percent:0;mso-height-percent:0;mso-width-relative:margin;mso-height-relative:margin;v-text-anchor:top" o:gfxdata="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" fillcolor="#111">
+              <v:shape id="Text Box 2" o:spid="_x0000_s1026" type="#_x0000_t202" style="position:absolute;margin-left:114.75pt;margin-top:.75pt;width:343.5pt;height:138.2pt;z-index:251666432;visibility:visible;mso-wrap-style:square;mso-width-percent:0;mso-height-percent:0;mso-wrap-distance-left:9pt;mso-wrap-distance-top:3.6pt;mso-wrap-distance-right:9pt;mso-wrap-distance-bottom:3.6pt;mso-position-horizontal:absolute;mso-position-horizontal-relative:margin;mso-position-vertical:absolute;mso-position-vertical-relative:text;mso-width-percent:0;mso-height-percent:0;mso-width-relative:margin;mso-height-relative:margin;v-text-anchor:top" o:gfxdata="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" fillcolor="#111">
                 <v:textbox>
                   <w:txbxContent>
                     <w:p>
@@ -246,7 +246,7 @@
           </mc:Choice>
           <mc:Fallback>
             <w:pict>
-              <v:shape w14:anchorId="2830AFE6" id="_x0000_s1027" type="#_x0000_t202" style="position:absolute;margin-left:-21.75pt;margin-top:.75pt;width:126pt;height:110.6pt;z-index:251665408;visibility:visible;mso-wrap-style:square;mso-width-percent:0;mso-height-percent:200;mso-wrap-distance-left:9pt;mso-wrap-distance-top:3.6pt;mso-wrap-distance-right:9pt;mso-wrap-distance-bottom:3.6pt;mso-position-horizontal:absolute;mso-position-horizontal-relative:text;mso-position-vertical:absolute;mso-position-vertical-relative:text;mso-width-percent:0;mso-height-percent:200;mso-width-relative:margin;mso-height-relative:margin;v-text-anchor:top" o:gfxdata="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" fillcolor="#111">
+              <v:shape w14:anchorId="2830AFE6" id="_x0000_s1027" type="#_x0000_t202" style="position:absolute;margin-left:-21.75pt;margin-top:.75pt;width:126pt;height:110.6pt;z-index:251665408;visibility:visible;mso-wrap-style:square;mso-width-percent:0;mso-height-percent:200;mso-wrap-distance-left:9pt;mso-wrap-distance-top:3.6pt;mso-wrap-distance-right:9pt;mso-wrap-distance-bottom:3.6pt;mso-position-horizontal:absolute;mso-position-horizontal-relative:text;mso-position-vertical:absolute;mso-position-vertical-relative:text;mso-width-percent:0;mso-height-percent:200;mso-width-relative:margin;mso-height-relative:margin;v-text-anchor:top" o:gfxdata="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" fillcolor="#111">
                 <v:textbox>
                   <w:txbxContent>
                     <w:p>
@@ -273,7 +273,7 @@
                                     <pic:cNvPicPr/>
                                   </pic:nvPicPr>
                                   <pic:blipFill>
-                                    <a:blip r:embed="rId7">
+                                    <a:blip r:embed="rId8">
                                       <a:extLst>
                                         <a:ext uri="{28A0092B-C50C-407E-A947-70E740481C1C}">
                                           <a14:useLocalDpi xmlns:a14="http://schemas.microsoft.com/office/drawing/2010/main" val="0"/>
@@ -439,9 +439,6 @@
       </w:r>
     </w:p>
     <w:p>
-      <w:pPr>
-        <w:pStyle w:val="GassignmentRole"/>
-      </w:pPr>
       <w:proofErr w:type="gramStart"/>
       <w:r>
         <w:t xml:space="preserve">{{ </w:t>
@@ -452,7 +449,7 @@
       </w:r>
       <w:proofErr w:type="gramEnd"/>
       <w:r>
-        <w:t>.</w:t>
+        <w:t>.main_</w:t>
       </w:r>
       <w:proofErr w:type="gramStart"/>
       <w:r>
@@ -460,119 +457,129 @@
       </w:r>
       <w:proofErr w:type="spellEnd"/>
       <w:r>
-        <w:t xml:space="preserve"> }</w:t>
+        <w:t xml:space="preserve"> }}{</w:t>
       </w:r>
       <w:proofErr w:type="gramEnd"/>
       <w:r>
-        <w:t>}</w:t>
+        <w:t xml:space="preserve">% if </w:t>
+      </w:r>
+      <w:proofErr w:type="spellStart"/>
+      <w:proofErr w:type="gramStart"/>
+      <w:r>
+        <w:t>assignment.other</w:t>
+      </w:r>
+      <w:proofErr w:type="gramEnd"/>
+      <w:r>
+        <w:t>_roles</w:t>
+      </w:r>
+      <w:proofErr w:type="spellEnd"/>
+      <w:r>
+        <w:t xml:space="preserve"> and </w:t>
+      </w:r>
+      <w:proofErr w:type="spellStart"/>
+      <w:proofErr w:type="gramStart"/>
+      <w:r>
+        <w:t>assignment.other</w:t>
+      </w:r>
+      <w:proofErr w:type="gramEnd"/>
+      <w:r>
+        <w:t>_roles|length</w:t>
+      </w:r>
+      <w:proofErr w:type="spellEnd"/>
+      <w:r>
+        <w:t xml:space="preserve"> &gt; 0 %} (</w:t>
+      </w:r>
+      <w:proofErr w:type="gramStart"/>
+      <w:r>
+        <w:t xml:space="preserve">{{ </w:t>
+      </w:r>
+      <w:proofErr w:type="spellStart"/>
+      <w:r>
+        <w:t>assignment</w:t>
+      </w:r>
+      <w:proofErr w:type="gramEnd"/>
+      <w:r>
+        <w:t>.other_roles</w:t>
+      </w:r>
+      <w:proofErr w:type="spellEnd"/>
+      <w:r>
+        <w:t xml:space="preserve"> | </w:t>
+      </w:r>
+      <w:proofErr w:type="gramStart"/>
+      <w:r>
+        <w:t>join(</w:t>
+      </w:r>
+      <w:proofErr w:type="gramEnd"/>
+      <w:r>
+        <w:t>', '</w:t>
+      </w:r>
+      <w:proofErr w:type="gramStart"/>
+      <w:r>
+        <w:t>) }}){</w:t>
+      </w:r>
+      <w:proofErr w:type="gramEnd"/>
+      <w:r>
+        <w:t>% endif %}</w:t>
       </w:r>
     </w:p>
     <w:p>
       <w:proofErr w:type="gramStart"/>
       <w:r>
-        <w:rPr>
-          <w:rStyle w:val="GasgnClientChar"/>
-        </w:rPr>
         <w:t xml:space="preserve">{{ </w:t>
       </w:r>
       <w:proofErr w:type="spellStart"/>
       <w:r>
-        <w:rPr>
-          <w:rStyle w:val="GasgnClientChar"/>
-        </w:rPr>
         <w:t>assignment</w:t>
       </w:r>
       <w:proofErr w:type="gramEnd"/>
       <w:r>
-        <w:rPr>
-          <w:rStyle w:val="GasgnClientChar"/>
-        </w:rPr>
         <w:t>.</w:t>
       </w:r>
       <w:proofErr w:type="gramStart"/>
       <w:r>
-        <w:rPr>
-          <w:rStyle w:val="GasgnClientChar"/>
-        </w:rPr>
         <w:t>client</w:t>
       </w:r>
       <w:proofErr w:type="spellEnd"/>
       <w:r>
-        <w:rPr>
-          <w:rStyle w:val="GasgnClientChar"/>
-        </w:rPr>
         <w:t xml:space="preserve"> }</w:t>
       </w:r>
       <w:proofErr w:type="gramEnd"/>
       <w:r>
-        <w:rPr>
-          <w:rStyle w:val="GasgnClientChar"/>
-        </w:rPr>
-        <w:t>}</w:t>
-      </w:r>
-      <w:r>
-        <w:t> </w:t>
-      </w:r>
-      <w:r>
-        <w:rPr>
-          <w:rStyle w:val="GasgnPeriodChar"/>
-        </w:rPr>
-        <w:t>(</w:t>
+        <w:t>} (</w:t>
       </w:r>
       <w:proofErr w:type="gramStart"/>
       <w:r>
-        <w:rPr>
-          <w:rStyle w:val="GasgnPeriodChar"/>
-        </w:rPr>
         <w:t xml:space="preserve">{{ </w:t>
       </w:r>
       <w:proofErr w:type="spellStart"/>
       <w:r>
-        <w:rPr>
-          <w:rStyle w:val="GasgnPeriodChar"/>
-        </w:rPr>
         <w:t>assignment</w:t>
       </w:r>
       <w:proofErr w:type="gramEnd"/>
       <w:r>
-        <w:rPr>
-          <w:rStyle w:val="GasgnPeriodChar"/>
-        </w:rPr>
         <w:t>.</w:t>
       </w:r>
       <w:proofErr w:type="gramStart"/>
       <w:r>
-        <w:rPr>
-          <w:rStyle w:val="GasgnPeriodChar"/>
-        </w:rPr>
         <w:t>period</w:t>
       </w:r>
       <w:proofErr w:type="spellEnd"/>
       <w:r>
-        <w:rPr>
-          <w:rStyle w:val="GasgnPeriodChar"/>
-        </w:rPr>
         <w:t xml:space="preserve"> }</w:t>
       </w:r>
       <w:proofErr w:type="gramEnd"/>
       <w:r>
-        <w:rPr>
-          <w:rStyle w:val="GasgnPeriodChar"/>
-        </w:rPr>
         <w:t>})</w:t>
       </w:r>
     </w:p>
     <w:p>
-      <w:pPr>
-        <w:pStyle w:val="Gbody"/>
-      </w:pPr>
       <w:proofErr w:type="gramStart"/>
       <w:r>
-        <w:t>{{ a</w:t>
+        <w:t xml:space="preserve">{{ </w:t>
       </w:r>
       <w:proofErr w:type="spellStart"/>
       <w:r>
-        <w:t>ssignment</w:t>
+        <w:t>assignment</w:t>
       </w:r>
       <w:proofErr w:type="gramEnd"/>
       <w:r>
@@ -591,34 +598,7 @@
         <w:t>}</w:t>
       </w:r>
     </w:p>
-    <w:p>
-      <w:r>
-        <w:t xml:space="preserve">{% if not </w:t>
-      </w:r>
-      <w:proofErr w:type="spellStart"/>
-      <w:proofErr w:type="gramStart"/>
-      <w:r>
-        <w:t>loop.last</w:t>
-      </w:r>
-      <w:proofErr w:type="spellEnd"/>
-      <w:proofErr w:type="gramEnd"/>
-      <w:r>
-        <w:t xml:space="preserve"> %}</w:t>
-      </w:r>
-    </w:p>
-    <w:p>
-      <w:r>
-        <w:t xml:space="preserve">{% endif %} {% </w:t>
-      </w:r>
-      <w:proofErr w:type="spellStart"/>
-      <w:r>
-        <w:t>endfor</w:t>
-      </w:r>
-      <w:proofErr w:type="spellEnd"/>
-      <w:r>
-        <w:t xml:space="preserve"> %}</w:t>
-      </w:r>
-    </w:p>
+    <w:p/>
     <w:p>
       <w:pPr>
         <w:pStyle w:val="GHead1"/>
@@ -931,7 +911,7 @@
     </w:p>
     <w:tbl>
       <w:tblPr>
-        <w:tblW w:w="7563" w:type="dxa"/>
+        <w:tblW w:w="8923" w:type="dxa"/>
         <w:tblCellMar>
           <w:top w:w="15" w:type="dxa"/>
           <w:left w:w="15" w:type="dxa"/>
@@ -941,9 +921,9 @@
         <w:tblLook w:val="04A0" w:firstRow="1" w:lastRow="0" w:firstColumn="1" w:lastColumn="0" w:noHBand="0" w:noVBand="1"/>
       </w:tblPr>
       <w:tblGrid>
-        <w:gridCol w:w="3083"/>
-        <w:gridCol w:w="2463"/>
-        <w:gridCol w:w="2017"/>
+        <w:gridCol w:w="2827"/>
+        <w:gridCol w:w="2977"/>
+        <w:gridCol w:w="3119"/>
       </w:tblGrid>
       <w:tr>
         <w:trPr>
@@ -951,7 +931,7 @@
         </w:trPr>
         <w:tc>
           <w:tcPr>
-            <w:tcW w:w="0" w:type="auto"/>
+            <w:tcW w:w="2827" w:type="dxa"/>
             <w:tcBorders>
               <w:top w:val="single" w:sz="6" w:space="0" w:color="121212"/>
               <w:left w:val="single" w:sz="6" w:space="0" w:color="121212"/>
@@ -971,6 +951,7 @@
           <w:p>
             <w:pPr>
               <w:pStyle w:val="GHead2"/>
+              <w:jc w:val="center"/>
             </w:pPr>
             <w:proofErr w:type="spellStart"/>
             <w:r>
@@ -981,7 +962,7 @@
         </w:tc>
         <w:tc>
           <w:tcPr>
-            <w:tcW w:w="0" w:type="auto"/>
+            <w:tcW w:w="2977" w:type="dxa"/>
             <w:tcBorders>
               <w:top w:val="single" w:sz="6" w:space="0" w:color="121212"/>
               <w:left w:val="single" w:sz="6" w:space="0" w:color="121212"/>
@@ -1001,6 +982,7 @@
           <w:p>
             <w:pPr>
               <w:pStyle w:val="GHead2"/>
+              <w:jc w:val="center"/>
             </w:pPr>
             <w:proofErr w:type="spellStart"/>
             <w:r>
@@ -1011,7 +993,7 @@
         </w:tc>
         <w:tc>
           <w:tcPr>
-            <w:tcW w:w="0" w:type="auto"/>
+            <w:tcW w:w="3119" w:type="dxa"/>
             <w:tcBorders>
               <w:top w:val="single" w:sz="6" w:space="0" w:color="121212"/>
               <w:left w:val="single" w:sz="6" w:space="0" w:color="121212"/>
@@ -1031,6 +1013,7 @@
           <w:p>
             <w:pPr>
               <w:pStyle w:val="GHead2"/>
+              <w:jc w:val="center"/>
             </w:pPr>
             <w:proofErr w:type="spellStart"/>
             <w:r>
@@ -1043,7 +1026,7 @@
       <w:tr>
         <w:tc>
           <w:tcPr>
-            <w:tcW w:w="0" w:type="auto"/>
+            <w:tcW w:w="2827" w:type="dxa"/>
             <w:tcBorders>
               <w:top w:val="single" w:sz="6" w:space="0" w:color="E0E0E0"/>
               <w:left w:val="single" w:sz="6" w:space="0" w:color="E0E0E0"/>
@@ -1060,15 +1043,7 @@
           </w:tcPr>
           <w:p>
             <w:r>
-              <w:t xml:space="preserve">{% for technology in technologies %} </w:t>
-            </w:r>
-            <w:proofErr w:type="gramStart"/>
-            <w:r>
-              <w:t>{{ technology</w:t>
-            </w:r>
-            <w:proofErr w:type="gramEnd"/>
-            <w:r>
-              <w:t xml:space="preserve"> }}</w:t>
+              <w:t>{% for technology in technologies %} {{technology }}</w:t>
             </w:r>
             <w:r>
               <w:br/>
@@ -1086,7 +1061,7 @@
         </w:tc>
         <w:tc>
           <w:tcPr>
-            <w:tcW w:w="0" w:type="auto"/>
+            <w:tcW w:w="2977" w:type="dxa"/>
             <w:tcBorders>
               <w:top w:val="single" w:sz="6" w:space="0" w:color="E0E0E0"/>
               <w:left w:val="single" w:sz="6" w:space="0" w:color="E0E0E0"/>
@@ -1103,15 +1078,7 @@
           </w:tcPr>
           <w:p>
             <w:r>
-              <w:t xml:space="preserve">{% for method in methods %} </w:t>
-            </w:r>
-            <w:proofErr w:type="gramStart"/>
-            <w:r>
-              <w:t>{{ method</w:t>
-            </w:r>
-            <w:proofErr w:type="gramEnd"/>
-            <w:r>
-              <w:t xml:space="preserve"> }}</w:t>
+              <w:t>{% for method in methods %} {{method }}</w:t>
             </w:r>
             <w:r>
               <w:br/>
@@ -1129,7 +1096,7 @@
         </w:tc>
         <w:tc>
           <w:tcPr>
-            <w:tcW w:w="0" w:type="auto"/>
+            <w:tcW w:w="3119" w:type="dxa"/>
             <w:tcBorders>
               <w:top w:val="single" w:sz="6" w:space="0" w:color="E0E0E0"/>
               <w:left w:val="single" w:sz="6" w:space="0" w:color="E0E0E0"/>
@@ -1146,15 +1113,7 @@
           </w:tcPr>
           <w:p>
             <w:r>
-              <w:t xml:space="preserve">{% for tool in tools %} </w:t>
-            </w:r>
-            <w:proofErr w:type="gramStart"/>
-            <w:r>
-              <w:t>{{ tool</w:t>
-            </w:r>
-            <w:proofErr w:type="gramEnd"/>
-            <w:r>
-              <w:t xml:space="preserve"> }}</w:t>
+              <w:t>{% for tool in tools %} {{tool }}</w:t>
             </w:r>
             <w:r>
               <w:br/>
@@ -1229,7 +1188,7 @@
     <w:p>
       <w:pPr>
         <w:rPr>
-          <w:lang w:val="sv-SE"/>
+          <w:lang w:val="en-US"/>
         </w:rPr>
       </w:pPr>
       <w:r>
@@ -1240,7 +1199,7 @@
       </w:r>
       <w:r>
         <w:rPr>
-          <w:lang w:val="sv-SE"/>
+          <w:lang w:val="en-US"/>
         </w:rPr>
         <w:t> </w:t>
       </w:r>
@@ -1262,7 +1221,7 @@
     <w:p>
       <w:pPr>
         <w:rPr>
-          <w:lang w:val="sv-SE"/>
+          <w:lang w:val="en-US"/>
         </w:rPr>
       </w:pPr>
       <w:proofErr w:type="spellStart"/>
@@ -1281,7 +1240,7 @@
       </w:r>
       <w:r>
         <w:rPr>
-          <w:lang w:val="sv-SE"/>
+          <w:lang w:val="en-US"/>
         </w:rPr>
         <w:t> </w:t>
       </w:r>
@@ -1328,8 +1287,8 @@
     <w:p/>
     <w:p/>
     <w:sectPr>
-      <w:headerReference w:type="default" r:id="rId8"/>
-      <w:footerReference w:type="default" r:id="rId9"/>
+      <w:headerReference w:type="default" r:id="rId9"/>
+      <w:footerReference w:type="default" r:id="rId10"/>
       <w:pgSz w:w="11906" w:h="16838"/>
       <w:pgMar w:top="1440" w:right="1440" w:bottom="1440" w:left="1440" w:header="708" w:footer="708" w:gutter="0"/>
       <w:cols w:space="708"/>
@@ -3156,7 +3115,6 @@
   <w:style w:type="character" w:default="1" w:styleId="DefaultParagraphFont">
     <w:name w:val="Default Paragraph Font"/>
     <w:uiPriority w:val="1"/>
-    <w:semiHidden/>
     <w:unhideWhenUsed/>
   </w:style>
   <w:style w:type="table" w:default="1" w:styleId="TableNormal">

</xml_diff>